<commit_message>
Module 1 Computer Network Foundamentals task 3
</commit_message>
<xml_diff>
--- a/Module 2 - Automating Administration with Windows PowerShell(Introduction)/task 1/ST_DevOps2_2019_Alexei_Mayer_Module2_Task1.docx
+++ b/Module 2 - Automating Administration with Windows PowerShell(Introduction)/task 1/ST_DevOps2_2019_Alexei_Mayer_Module2_Task1.docx
@@ -397,28 +397,11 @@
         <w:suppressAutoHyphens/>
         <w:spacing w:after="0" w:line="360" w:lineRule="auto"/>
         <w:ind w:left="720"/>
-      </w:pPr>
-      <w:hyperlink r:id="rId9" w:history="1">
-        <w:r>
-          <w:rPr>
-            <w:rStyle w:val="Hyperlink"/>
-          </w:rPr>
-          <w:t>https://docs.microsoft.com/en-us/powershell/scripting/overview?view=powershell-6</w:t>
-        </w:r>
-      </w:hyperlink>
-    </w:p>
-    <w:p>
-      <w:pPr>
-        <w:widowControl w:val="0"/>
-        <w:suppressAutoHyphens/>
-        <w:spacing w:after="0" w:line="360" w:lineRule="auto"/>
-        <w:ind w:left="720"/>
-        <w:rPr>
-          <w:rFonts w:ascii="Arial" w:hAnsi="Arial" w:cs="Arial"/>
-          <w:color w:val="000000"/>
-          <w:sz w:val="24"/>
-          <w:szCs w:val="24"/>
-          <w:lang w:val="en-US"/>
+        <w:rPr>
+          <w:rFonts w:ascii="Arial" w:hAnsi="Arial" w:cs="Arial"/>
+          <w:color w:val="000000"/>
+          <w:sz w:val="24"/>
+          <w:szCs w:val="24"/>
         </w:rPr>
       </w:pPr>
       <w:r>
@@ -431,9 +414,9 @@
         </w:rPr>
         <w:drawing>
           <wp:inline distT="0" distB="0" distL="0" distR="0">
-            <wp:extent cx="2393559" cy="2444157"/>
-            <wp:effectExtent l="19050" t="0" r="6741" b="0"/>
-            <wp:docPr id="51" name="Picture 51"/>
+            <wp:extent cx="4599940" cy="1470025"/>
+            <wp:effectExtent l="19050" t="0" r="0" b="0"/>
+            <wp:docPr id="1" name="Picture 2"/>
             <wp:cNvGraphicFramePr>
               <a:graphicFrameLocks xmlns:a="http://schemas.openxmlformats.org/drawingml/2006/main" noChangeAspect="1"/>
             </wp:cNvGraphicFramePr>
@@ -441,13 +424,13 @@
               <a:graphicData uri="http://schemas.openxmlformats.org/drawingml/2006/picture">
                 <pic:pic xmlns:pic="http://schemas.openxmlformats.org/drawingml/2006/picture">
                   <pic:nvPicPr>
-                    <pic:cNvPr id="0" name="Picture 51"/>
+                    <pic:cNvPr id="0" name="Picture 2"/>
                     <pic:cNvPicPr>
                       <a:picLocks noChangeAspect="1" noChangeArrowheads="1"/>
                     </pic:cNvPicPr>
                   </pic:nvPicPr>
                   <pic:blipFill>
-                    <a:blip r:embed="rId10"/>
+                    <a:blip r:embed="rId9"/>
                     <a:srcRect/>
                     <a:stretch>
                       <a:fillRect/>
@@ -456,7 +439,7 @@
                   <pic:spPr bwMode="auto">
                     <a:xfrm>
                       <a:off x="0" y="0"/>
-                      <a:ext cx="2393453" cy="2444049"/>
+                      <a:ext cx="4599940" cy="1470025"/>
                     </a:xfrm>
                     <a:prstGeom prst="rect">
                       <a:avLst/>
@@ -540,7 +523,7 @@
                     </pic:cNvPicPr>
                   </pic:nvPicPr>
                   <pic:blipFill>
-                    <a:blip r:embed="rId11"/>
+                    <a:blip r:embed="rId10"/>
                     <a:srcRect/>
                     <a:stretch>
                       <a:fillRect/>
@@ -616,7 +599,6 @@
           <w:sz w:val="24"/>
           <w:szCs w:val="24"/>
         </w:rPr>
-        <w:lastRenderedPageBreak/>
         <w:drawing>
           <wp:inline distT="0" distB="0" distL="0" distR="0">
             <wp:extent cx="3067050" cy="239395"/>
@@ -635,7 +617,7 @@
                     </pic:cNvPicPr>
                   </pic:nvPicPr>
                   <pic:blipFill>
-                    <a:blip r:embed="rId12"/>
+                    <a:blip r:embed="rId11"/>
                     <a:srcRect/>
                     <a:stretch>
                       <a:fillRect/>
@@ -741,7 +723,7 @@
                     </pic:cNvPicPr>
                   </pic:nvPicPr>
                   <pic:blipFill>
-                    <a:blip r:embed="rId13"/>
+                    <a:blip r:embed="rId12"/>
                     <a:srcRect/>
                     <a:stretch>
                       <a:fillRect/>
@@ -817,6 +799,7 @@
           <w:sz w:val="24"/>
           <w:szCs w:val="24"/>
         </w:rPr>
+        <w:lastRenderedPageBreak/>
         <w:drawing>
           <wp:inline distT="0" distB="0" distL="0" distR="0">
             <wp:extent cx="935355" cy="232410"/>
@@ -835,7 +818,7 @@
                     </pic:cNvPicPr>
                   </pic:nvPicPr>
                   <pic:blipFill>
-                    <a:blip r:embed="rId14"/>
+                    <a:blip r:embed="rId13"/>
                     <a:srcRect/>
                     <a:stretch>
                       <a:fillRect/>
@@ -929,7 +912,7 @@
                     </pic:cNvPicPr>
                   </pic:nvPicPr>
                   <pic:blipFill>
-                    <a:blip r:embed="rId15"/>
+                    <a:blip r:embed="rId14"/>
                     <a:srcRect/>
                     <a:stretch>
                       <a:fillRect/>
@@ -1041,7 +1024,7 @@
                     </pic:cNvPicPr>
                   </pic:nvPicPr>
                   <pic:blipFill>
-                    <a:blip r:embed="rId16"/>
+                    <a:blip r:embed="rId15"/>
                     <a:srcRect/>
                     <a:stretch>
                       <a:fillRect/>
@@ -1145,7 +1128,7 @@
                     </pic:cNvPicPr>
                   </pic:nvPicPr>
                   <pic:blipFill>
-                    <a:blip r:embed="rId17"/>
+                    <a:blip r:embed="rId16"/>
                     <a:srcRect/>
                     <a:stretch>
                       <a:fillRect/>
@@ -1249,7 +1232,7 @@
                     </pic:cNvPicPr>
                   </pic:nvPicPr>
                   <pic:blipFill>
-                    <a:blip r:embed="rId18"/>
+                    <a:blip r:embed="rId17"/>
                     <a:srcRect/>
                     <a:stretch>
                       <a:fillRect/>
@@ -1318,7 +1301,7 @@
                     </pic:cNvPicPr>
                   </pic:nvPicPr>
                   <pic:blipFill>
-                    <a:blip r:embed="rId19"/>
+                    <a:blip r:embed="rId18"/>
                     <a:srcRect/>
                     <a:stretch>
                       <a:fillRect/>
@@ -1421,7 +1404,7 @@
                     </pic:cNvPicPr>
                   </pic:nvPicPr>
                   <pic:blipFill>
-                    <a:blip r:embed="rId20"/>
+                    <a:blip r:embed="rId19"/>
                     <a:srcRect/>
                     <a:stretch>
                       <a:fillRect/>
@@ -1525,7 +1508,7 @@
                     </pic:cNvPicPr>
                   </pic:nvPicPr>
                   <pic:blipFill>
-                    <a:blip r:embed="rId21"/>
+                    <a:blip r:embed="rId20"/>
                     <a:srcRect/>
                     <a:stretch>
                       <a:fillRect/>
@@ -1637,7 +1620,7 @@
                     </pic:cNvPicPr>
                   </pic:nvPicPr>
                   <pic:blipFill>
-                    <a:blip r:embed="rId22"/>
+                    <a:blip r:embed="rId21"/>
                     <a:srcRect/>
                     <a:stretch>
                       <a:fillRect/>
@@ -1731,7 +1714,7 @@
                     </pic:cNvPicPr>
                   </pic:nvPicPr>
                   <pic:blipFill>
-                    <a:blip r:embed="rId23"/>
+                    <a:blip r:embed="rId22"/>
                     <a:srcRect/>
                     <a:stretch>
                       <a:fillRect/>
@@ -1825,7 +1808,7 @@
                     </pic:cNvPicPr>
                   </pic:nvPicPr>
                   <pic:blipFill>
-                    <a:blip r:embed="rId24"/>
+                    <a:blip r:embed="rId23"/>
                     <a:srcRect/>
                     <a:stretch>
                       <a:fillRect/>
@@ -1920,7 +1903,7 @@
                     </pic:cNvPicPr>
                   </pic:nvPicPr>
                   <pic:blipFill>
-                    <a:blip r:embed="rId25"/>
+                    <a:blip r:embed="rId24"/>
                     <a:srcRect/>
                     <a:stretch>
                       <a:fillRect/>
@@ -2030,7 +2013,7 @@
                     </pic:cNvPicPr>
                   </pic:nvPicPr>
                   <pic:blipFill>
-                    <a:blip r:embed="rId26"/>
+                    <a:blip r:embed="rId25"/>
                     <a:srcRect/>
                     <a:stretch>
                       <a:fillRect/>
@@ -2114,9 +2097,9 @@
           </v:shapetype>
           <v:shape id="_x0000_i1025" type="#_x0000_t75" alt="" style="width:36pt;height:33.8pt;mso-width-percent:0;mso-height-percent:0;mso-width-percent:0;mso-height-percent:0" o:ole="" filled="t">
             <v:fill color2="black"/>
-            <v:imagedata r:id="rId27" o:title=""/>
+            <v:imagedata r:id="rId26" o:title=""/>
           </v:shape>
-          <o:OLEObject Type="Embed" ProgID="Equation.3" ShapeID="_x0000_i1025" DrawAspect="Content" ObjectID="_1620470310" r:id="rId28"/>
+          <o:OLEObject Type="Embed" ProgID="Equation.3" ShapeID="_x0000_i1025" DrawAspect="Content" ObjectID="_1620539115" r:id="rId27"/>
         </w:object>
       </w:r>
       <w:r>
@@ -2237,7 +2220,7 @@
                     </pic:cNvPicPr>
                   </pic:nvPicPr>
                   <pic:blipFill>
-                    <a:blip r:embed="rId29"/>
+                    <a:blip r:embed="rId28"/>
                     <a:srcRect/>
                     <a:stretch>
                       <a:fillRect/>
@@ -2333,7 +2316,7 @@
                     </pic:cNvPicPr>
                   </pic:nvPicPr>
                   <pic:blipFill>
-                    <a:blip r:embed="rId30"/>
+                    <a:blip r:embed="rId29"/>
                     <a:srcRect/>
                     <a:stretch>
                       <a:fillRect/>

</xml_diff>